<commit_message>
corrigé cahier des charges
</commit_message>
<xml_diff>
--- a/documentation/2_CahierDesCharges.docx
+++ b/documentation/2_CahierDesCharges.docx
@@ -165,7 +165,10 @@
         <w:t xml:space="preserve"> </w:t>
       </w:r>
       <w:r>
-        <w:t>: Nom du projet</w:t>
+        <w:t xml:space="preserve">: </w:t>
+      </w:r>
+      <w:r>
+        <w:t>Piloter un robot phidget à distance</w:t>
       </w:r>
     </w:p>
     <w:p>
@@ -186,11 +189,9 @@
       <w:r>
         <w:t xml:space="preserve"> </w:t>
       </w:r>
-      <w:proofErr w:type="spellStart"/>
       <w:r>
         <w:t>Luuk</w:t>
       </w:r>
-      <w:proofErr w:type="spellEnd"/>
     </w:p>
     <w:p>
       <w:pPr>
@@ -211,13 +212,8 @@
         <w:jc w:val="center"/>
       </w:pPr>
       <w:r>
-        <w:t xml:space="preserve">Pires </w:t>
-      </w:r>
-      <w:proofErr w:type="spellStart"/>
-      <w:r>
-        <w:t>Donose</w:t>
-      </w:r>
-      <w:proofErr w:type="spellEnd"/>
+        <w:t>Pires Donose</w:t>
+      </w:r>
       <w:r>
         <w:t xml:space="preserve"> </w:t>
       </w:r>
@@ -1562,15 +1558,7 @@
         </w:numPr>
       </w:pPr>
       <w:r>
-        <w:t xml:space="preserve">Commandes de base clairement </w:t>
-      </w:r>
-      <w:proofErr w:type="gramStart"/>
-      <w:r>
-        <w:t>identifiées:</w:t>
-      </w:r>
-      <w:proofErr w:type="gramEnd"/>
-      <w:r>
-        <w:t xml:space="preserve"> avancer, reculer, tourner à gauche, tourner à droite, arrêter</w:t>
+        <w:t>Commandes de base clairement identifiées: avancer, reculer, tourner à gauche, tourner à droite, arrêter</w:t>
       </w:r>
     </w:p>
     <w:p>
@@ -1582,15 +1570,7 @@
         </w:numPr>
       </w:pPr>
       <w:r>
-        <w:t xml:space="preserve">Réglages </w:t>
-      </w:r>
-      <w:proofErr w:type="gramStart"/>
-      <w:r>
-        <w:t>simples:</w:t>
-      </w:r>
-      <w:proofErr w:type="gramEnd"/>
-      <w:r>
-        <w:t xml:space="preserve"> vitesse lente / moyenne / rapide</w:t>
+        <w:t>Réglages simples: vitesse lente / moyenne / rapide</w:t>
       </w:r>
     </w:p>
     <w:p>
@@ -1602,15 +1582,7 @@
         </w:numPr>
       </w:pPr>
       <w:r>
-        <w:t xml:space="preserve">Retour d’informations </w:t>
-      </w:r>
-      <w:proofErr w:type="gramStart"/>
-      <w:r>
-        <w:t>essentiels:</w:t>
-      </w:r>
-      <w:proofErr w:type="gramEnd"/>
-      <w:r>
-        <w:t xml:space="preserve"> état de connexion, niveau de batterie (si disponible), message d’erreur simple en cas de problème</w:t>
+        <w:t>Retour d’informations essentiels: état de connexion, niveau de batterie (si disponible), message d’erreur simple en cas de problème</w:t>
       </w:r>
     </w:p>
     <w:p>
@@ -2047,15 +2019,7 @@
               <w:cnfStyle w:val="000000000000" w:firstRow="0" w:lastRow="0" w:firstColumn="0" w:lastColumn="0" w:oddVBand="0" w:evenVBand="0" w:oddHBand="0" w:evenHBand="0" w:firstRowFirstColumn="0" w:firstRowLastColumn="0" w:lastRowFirstColumn="0" w:lastRowLastColumn="0"/>
             </w:pPr>
             <w:r>
-              <w:t xml:space="preserve">Tester la solution sur une large gamme d'environnements (Windows, </w:t>
-            </w:r>
-            <w:proofErr w:type="spellStart"/>
-            <w:r>
-              <w:t>macOS</w:t>
-            </w:r>
-            <w:proofErr w:type="spellEnd"/>
-            <w:r>
-              <w:t>, Linux) et de navigateurs</w:t>
+              <w:t>Tester la solution sur une large gamme d'environnements (Windows, macOS, Linux) et de navigateurs</w:t>
             </w:r>
           </w:p>
         </w:tc>
@@ -6349,10 +6313,6 @@
 </file>
 
 <file path=customXml/item1.xml><?xml version="1.0" encoding="utf-8"?>
-<b:Sources xmlns:b="http://schemas.openxmlformats.org/officeDocument/2006/bibliography" xmlns="http://schemas.openxmlformats.org/officeDocument/2006/bibliography" SelectedStyle="\APASixthEditionOfficeOnline.xsl" StyleName="APA" Version="6"/>
-</file>
-
-<file path=customXml/item2.xml><?xml version="1.0" encoding="utf-8"?>
 <?mso-contentType ?>
 <FormTemplates xmlns="http://schemas.microsoft.com/sharepoint/v3/contenttype/forms">
   <Display>DocumentLibraryForm</Display>
@@ -6361,18 +6321,11 @@
 </FormTemplates>
 </file>
 
-<file path=customXml/item3.xml><?xml version="1.0" encoding="utf-8"?>
-<p:properties xmlns:p="http://schemas.microsoft.com/office/2006/metadata/properties" xmlns:xsi="http://www.w3.org/2001/XMLSchema-instance" xmlns:pc="http://schemas.microsoft.com/office/infopath/2007/PartnerControls">
-  <documentManagement>
-    <TaxCatchAll xmlns="3b60234b-33e6-42ae-ae88-ba7d4a3eedfd" xsi:nil="true"/>
-    <lcf76f155ced4ddcb4097134ff3c332f xmlns="8afaa137-8a18-4908-97f4-35fc924e5a91">
-      <Terms xmlns="http://schemas.microsoft.com/office/infopath/2007/PartnerControls"/>
-    </lcf76f155ced4ddcb4097134ff3c332f>
-  </documentManagement>
-</p:properties>
+<file path=customXml/item2.xml><?xml version="1.0" encoding="utf-8"?>
+<b:Sources xmlns:b="http://schemas.openxmlformats.org/officeDocument/2006/bibliography" xmlns="http://schemas.openxmlformats.org/officeDocument/2006/bibliography" SelectedStyle="\APASixthEditionOfficeOnline.xsl" StyleName="APA" Version="6"/>
 </file>
 
-<file path=customXml/item4.xml><?xml version="1.0" encoding="utf-8"?>
+<file path=customXml/item3.xml><?xml version="1.0" encoding="utf-8"?>
 <ct:contentTypeSchema xmlns:ct="http://schemas.microsoft.com/office/2006/metadata/contentType" xmlns:ma="http://schemas.microsoft.com/office/2006/metadata/properties/metaAttributes" ct:_="" ma:_="" ma:contentTypeName="Document" ma:contentTypeID="0x0101006BD0882D7B13D249A8B88997E24B9140" ma:contentTypeVersion="14" ma:contentTypeDescription="Crée un document." ma:contentTypeScope="" ma:versionID="3865b25f2bf2a035dbe7787239b3f11c">
   <xsd:schema xmlns:xsd="http://www.w3.org/2001/XMLSchema" xmlns:xs="http://www.w3.org/2001/XMLSchema" xmlns:p="http://schemas.microsoft.com/office/2006/metadata/properties" xmlns:ns2="8afaa137-8a18-4908-97f4-35fc924e5a91" xmlns:ns3="3b60234b-33e6-42ae-ae88-ba7d4a3eedfd" targetNamespace="http://schemas.microsoft.com/office/2006/metadata/properties" ma:root="true" ma:fieldsID="718f9f7ddd2530d56a17ab9424d0abda" ns2:_="" ns3:_="">
     <xsd:import namespace="8afaa137-8a18-4908-97f4-35fc924e5a91"/>
@@ -6585,7 +6538,26 @@
 </ct:contentTypeSchema>
 </file>
 
+<file path=customXml/item4.xml><?xml version="1.0" encoding="utf-8"?>
+<p:properties xmlns:p="http://schemas.microsoft.com/office/2006/metadata/properties" xmlns:xsi="http://www.w3.org/2001/XMLSchema-instance" xmlns:pc="http://schemas.microsoft.com/office/infopath/2007/PartnerControls">
+  <documentManagement>
+    <TaxCatchAll xmlns="3b60234b-33e6-42ae-ae88-ba7d4a3eedfd" xsi:nil="true"/>
+    <lcf76f155ced4ddcb4097134ff3c332f xmlns="8afaa137-8a18-4908-97f4-35fc924e5a91">
+      <Terms xmlns="http://schemas.microsoft.com/office/infopath/2007/PartnerControls"/>
+    </lcf76f155ced4ddcb4097134ff3c332f>
+  </documentManagement>
+</p:properties>
+</file>
+
 <file path=customXml/itemProps1.xml><?xml version="1.0" encoding="utf-8"?>
+<ds:datastoreItem xmlns:ds="http://schemas.openxmlformats.org/officeDocument/2006/customXml" ds:itemID="{EC2CF862-9FEA-4BB0-95CB-CCA64579FADC}">
+  <ds:schemaRefs>
+    <ds:schemaRef ds:uri="http://schemas.microsoft.com/sharepoint/v3/contenttype/forms"/>
+  </ds:schemaRefs>
+</ds:datastoreItem>
+</file>
+
+<file path=customXml/itemProps2.xml><?xml version="1.0" encoding="utf-8"?>
 <ds:datastoreItem xmlns:ds="http://schemas.openxmlformats.org/officeDocument/2006/customXml" ds:itemID="{D8F54381-BD4A-41B2-A994-BE31C5D6EC25}">
   <ds:schemaRefs>
     <ds:schemaRef ds:uri="http://schemas.openxmlformats.org/officeDocument/2006/bibliography"/>
@@ -6593,26 +6565,7 @@
 </ds:datastoreItem>
 </file>
 
-<file path=customXml/itemProps2.xml><?xml version="1.0" encoding="utf-8"?>
-<ds:datastoreItem xmlns:ds="http://schemas.openxmlformats.org/officeDocument/2006/customXml" ds:itemID="{EC2CF862-9FEA-4BB0-95CB-CCA64579FADC}">
-  <ds:schemaRefs>
-    <ds:schemaRef ds:uri="http://schemas.microsoft.com/sharepoint/v3/contenttype/forms"/>
-  </ds:schemaRefs>
-</ds:datastoreItem>
-</file>
-
 <file path=customXml/itemProps3.xml><?xml version="1.0" encoding="utf-8"?>
-<ds:datastoreItem xmlns:ds="http://schemas.openxmlformats.org/officeDocument/2006/customXml" ds:itemID="{D3B9BD5F-75C5-4843-8975-F1CF56C3D2D2}">
-  <ds:schemaRefs>
-    <ds:schemaRef ds:uri="http://schemas.microsoft.com/office/2006/metadata/properties"/>
-    <ds:schemaRef ds:uri="http://schemas.microsoft.com/office/infopath/2007/PartnerControls"/>
-    <ds:schemaRef ds:uri="3b60234b-33e6-42ae-ae88-ba7d4a3eedfd"/>
-    <ds:schemaRef ds:uri="8afaa137-8a18-4908-97f4-35fc924e5a91"/>
-  </ds:schemaRefs>
-</ds:datastoreItem>
-</file>
-
-<file path=customXml/itemProps4.xml><?xml version="1.0" encoding="utf-8"?>
 <ds:datastoreItem xmlns:ds="http://schemas.openxmlformats.org/officeDocument/2006/customXml" ds:itemID="{12FE8821-DBF4-4D0D-BBF9-6F47D689E3B2}">
   <ds:schemaRefs>
     <ds:schemaRef ds:uri="http://schemas.microsoft.com/office/2006/metadata/contentType"/>
@@ -6629,4 +6582,15 @@
     <ds:schemaRef ds:uri="http://schemas.microsoft.com/internal/obd"/>
   </ds:schemaRefs>
 </ds:datastoreItem>
+</file>
+
+<file path=customXml/itemProps4.xml><?xml version="1.0" encoding="utf-8"?>
+<ds:datastoreItem xmlns:ds="http://schemas.openxmlformats.org/officeDocument/2006/customXml" ds:itemID="{D3B9BD5F-75C5-4843-8975-F1CF56C3D2D2}">
+  <ds:schemaRefs>
+    <ds:schemaRef ds:uri="http://schemas.microsoft.com/office/2006/metadata/properties"/>
+    <ds:schemaRef ds:uri="http://schemas.microsoft.com/office/infopath/2007/PartnerControls"/>
+    <ds:schemaRef ds:uri="3b60234b-33e6-42ae-ae88-ba7d4a3eedfd"/>
+    <ds:schemaRef ds:uri="8afaa137-8a18-4908-97f4-35fc924e5a91"/>
+  </ds:schemaRefs>
+</ds:datastoreItem>
 </file>
</xml_diff>

<commit_message>
MàJ table des matières
</commit_message>
<xml_diff>
--- a/documentation/2_CahierDesCharges.docx
+++ b/documentation/2_CahierDesCharges.docx
@@ -283,7 +283,7 @@
           <w:r>
             <w:fldChar w:fldCharType="separate"/>
           </w:r>
-          <w:hyperlink w:anchor="_Toc212131953" w:history="1">
+          <w:hyperlink w:anchor="_Toc216438358" w:history="1">
             <w:r>
               <w:rPr>
                 <w:rStyle w:val="Lienhypertexte"/>
@@ -325,7 +325,7 @@
                 <w:noProof/>
                 <w:webHidden/>
               </w:rPr>
-              <w:instrText xml:space="preserve"> PAGEREF _Toc212131953 \h </w:instrText>
+              <w:instrText xml:space="preserve"> PAGEREF _Toc216438358 \h </w:instrText>
             </w:r>
             <w:r>
               <w:rPr>
@@ -369,7 +369,7 @@
               <w:lang w:eastAsia="fr-CH"/>
             </w:rPr>
           </w:pPr>
-          <w:hyperlink w:anchor="_Toc212131954" w:history="1">
+          <w:hyperlink w:anchor="_Toc216438359" w:history="1">
             <w:r>
               <w:rPr>
                 <w:rStyle w:val="Lienhypertexte"/>
@@ -411,7 +411,7 @@
                 <w:noProof/>
                 <w:webHidden/>
               </w:rPr>
-              <w:instrText xml:space="preserve"> PAGEREF _Toc212131954 \h </w:instrText>
+              <w:instrText xml:space="preserve"> PAGEREF _Toc216438359 \h </w:instrText>
             </w:r>
             <w:r>
               <w:rPr>
@@ -455,7 +455,7 @@
               <w:lang w:eastAsia="fr-CH"/>
             </w:rPr>
           </w:pPr>
-          <w:hyperlink w:anchor="_Toc212131955" w:history="1">
+          <w:hyperlink w:anchor="_Toc216438360" w:history="1">
             <w:r>
               <w:rPr>
                 <w:rStyle w:val="Lienhypertexte"/>
@@ -497,7 +497,7 @@
                 <w:noProof/>
                 <w:webHidden/>
               </w:rPr>
-              <w:instrText xml:space="preserve"> PAGEREF _Toc212131955 \h </w:instrText>
+              <w:instrText xml:space="preserve"> PAGEREF _Toc216438360 \h </w:instrText>
             </w:r>
             <w:r>
               <w:rPr>
@@ -541,7 +541,7 @@
               <w:lang w:eastAsia="fr-CH"/>
             </w:rPr>
           </w:pPr>
-          <w:hyperlink w:anchor="_Toc212131956" w:history="1">
+          <w:hyperlink w:anchor="_Toc216438361" w:history="1">
             <w:r>
               <w:rPr>
                 <w:rStyle w:val="Lienhypertexte"/>
@@ -583,7 +583,7 @@
                 <w:noProof/>
                 <w:webHidden/>
               </w:rPr>
-              <w:instrText xml:space="preserve"> PAGEREF _Toc212131956 \h </w:instrText>
+              <w:instrText xml:space="preserve"> PAGEREF _Toc216438361 \h </w:instrText>
             </w:r>
             <w:r>
               <w:rPr>
@@ -603,7 +603,7 @@
                 <w:noProof/>
                 <w:webHidden/>
               </w:rPr>
-              <w:t>2</w:t>
+              <w:t>3</w:t>
             </w:r>
             <w:r>
               <w:rPr>
@@ -627,7 +627,7 @@
               <w:lang w:eastAsia="fr-CH"/>
             </w:rPr>
           </w:pPr>
-          <w:hyperlink w:anchor="_Toc212131957" w:history="1">
+          <w:hyperlink w:anchor="_Toc216438362" w:history="1">
             <w:r>
               <w:rPr>
                 <w:rStyle w:val="Lienhypertexte"/>
@@ -669,7 +669,7 @@
                 <w:noProof/>
                 <w:webHidden/>
               </w:rPr>
-              <w:instrText xml:space="preserve"> PAGEREF _Toc212131957 \h </w:instrText>
+              <w:instrText xml:space="preserve"> PAGEREF _Toc216438362 \h </w:instrText>
             </w:r>
             <w:r>
               <w:rPr>
@@ -689,7 +689,7 @@
                 <w:noProof/>
                 <w:webHidden/>
               </w:rPr>
-              <w:t>2</w:t>
+              <w:t>3</w:t>
             </w:r>
             <w:r>
               <w:rPr>
@@ -713,7 +713,7 @@
               <w:lang w:eastAsia="fr-CH"/>
             </w:rPr>
           </w:pPr>
-          <w:hyperlink w:anchor="_Toc212131958" w:history="1">
+          <w:hyperlink w:anchor="_Toc216438363" w:history="1">
             <w:r>
               <w:rPr>
                 <w:rStyle w:val="Lienhypertexte"/>
@@ -734,7 +734,7 @@
                 <w:rStyle w:val="Lienhypertexte"/>
                 <w:noProof/>
               </w:rPr>
-              <w:t>Exigences non fonctionnelles</w:t>
+              <w:t>Contraintes du projet</w:t>
             </w:r>
             <w:r>
               <w:rPr>
@@ -755,7 +755,7 @@
                 <w:noProof/>
                 <w:webHidden/>
               </w:rPr>
-              <w:instrText xml:space="preserve"> PAGEREF _Toc212131958 \h </w:instrText>
+              <w:instrText xml:space="preserve"> PAGEREF _Toc216438363 \h </w:instrText>
             </w:r>
             <w:r>
               <w:rPr>
@@ -775,7 +775,7 @@
                 <w:noProof/>
                 <w:webHidden/>
               </w:rPr>
-              <w:t>2</w:t>
+              <w:t>3</w:t>
             </w:r>
             <w:r>
               <w:rPr>
@@ -799,7 +799,7 @@
               <w:lang w:eastAsia="fr-CH"/>
             </w:rPr>
           </w:pPr>
-          <w:hyperlink w:anchor="_Toc212131959" w:history="1">
+          <w:hyperlink w:anchor="_Toc216438364" w:history="1">
             <w:r>
               <w:rPr>
                 <w:rStyle w:val="Lienhypertexte"/>
@@ -820,7 +820,7 @@
                 <w:rStyle w:val="Lienhypertexte"/>
                 <w:noProof/>
               </w:rPr>
-              <w:t>Contraintes du projet</w:t>
+              <w:t>Périmètre du projet</w:t>
             </w:r>
             <w:r>
               <w:rPr>
@@ -841,7 +841,7 @@
                 <w:noProof/>
                 <w:webHidden/>
               </w:rPr>
-              <w:instrText xml:space="preserve"> PAGEREF _Toc212131959 \h </w:instrText>
+              <w:instrText xml:space="preserve"> PAGEREF _Toc216438364 \h </w:instrText>
             </w:r>
             <w:r>
               <w:rPr>
@@ -861,7 +861,7 @@
                 <w:noProof/>
                 <w:webHidden/>
               </w:rPr>
-              <w:t>2</w:t>
+              <w:t>3</w:t>
             </w:r>
             <w:r>
               <w:rPr>
@@ -885,7 +885,7 @@
               <w:lang w:eastAsia="fr-CH"/>
             </w:rPr>
           </w:pPr>
-          <w:hyperlink w:anchor="_Toc212131960" w:history="1">
+          <w:hyperlink w:anchor="_Toc216438365" w:history="1">
             <w:r>
               <w:rPr>
                 <w:rStyle w:val="Lienhypertexte"/>
@@ -906,7 +906,7 @@
                 <w:rStyle w:val="Lienhypertexte"/>
                 <w:noProof/>
               </w:rPr>
-              <w:t>Périmètre du projet</w:t>
+              <w:t>User Stories</w:t>
             </w:r>
             <w:r>
               <w:rPr>
@@ -927,7 +927,7 @@
                 <w:noProof/>
                 <w:webHidden/>
               </w:rPr>
-              <w:instrText xml:space="preserve"> PAGEREF _Toc212131960 \h </w:instrText>
+              <w:instrText xml:space="preserve"> PAGEREF _Toc216438365 \h </w:instrText>
             </w:r>
             <w:r>
               <w:rPr>
@@ -947,7 +947,7 @@
                 <w:noProof/>
                 <w:webHidden/>
               </w:rPr>
-              <w:t>2</w:t>
+              <w:t>3</w:t>
             </w:r>
             <w:r>
               <w:rPr>
@@ -971,7 +971,7 @@
               <w:lang w:eastAsia="fr-CH"/>
             </w:rPr>
           </w:pPr>
-          <w:hyperlink w:anchor="_Toc212131961" w:history="1">
+          <w:hyperlink w:anchor="_Toc216438366" w:history="1">
             <w:r>
               <w:rPr>
                 <w:rStyle w:val="Lienhypertexte"/>
@@ -992,7 +992,7 @@
                 <w:rStyle w:val="Lienhypertexte"/>
                 <w:noProof/>
               </w:rPr>
-              <w:t>Planning prévisionnel</w:t>
+              <w:t>Analyse des risques</w:t>
             </w:r>
             <w:r>
               <w:rPr>
@@ -1013,7 +1013,7 @@
                 <w:noProof/>
                 <w:webHidden/>
               </w:rPr>
-              <w:instrText xml:space="preserve"> PAGEREF _Toc212131961 \h </w:instrText>
+              <w:instrText xml:space="preserve"> PAGEREF _Toc216438366 \h </w:instrText>
             </w:r>
             <w:r>
               <w:rPr>
@@ -1033,7 +1033,7 @@
                 <w:noProof/>
                 <w:webHidden/>
               </w:rPr>
-              <w:t>3</w:t>
+              <w:t>4</w:t>
             </w:r>
             <w:r>
               <w:rPr>
@@ -1057,7 +1057,7 @@
               <w:lang w:eastAsia="fr-CH"/>
             </w:rPr>
           </w:pPr>
-          <w:hyperlink w:anchor="_Toc212131962" w:history="1">
+          <w:hyperlink w:anchor="_Toc216438367" w:history="1">
             <w:r>
               <w:rPr>
                 <w:rStyle w:val="Lienhypertexte"/>
@@ -1099,7 +1099,7 @@
                 <w:noProof/>
                 <w:webHidden/>
               </w:rPr>
-              <w:instrText xml:space="preserve"> PAGEREF _Toc212131962 \h </w:instrText>
+              <w:instrText xml:space="preserve"> PAGEREF _Toc216438367 \h </w:instrText>
             </w:r>
             <w:r>
               <w:rPr>
@@ -1119,7 +1119,7 @@
                 <w:noProof/>
                 <w:webHidden/>
               </w:rPr>
-              <w:t>3</w:t>
+              <w:t>5</w:t>
             </w:r>
             <w:r>
               <w:rPr>
@@ -1151,7 +1151,7 @@
       <w:pPr>
         <w:pStyle w:val="Titre1"/>
       </w:pPr>
-      <w:bookmarkStart w:id="0" w:name="_Toc212131953"/>
+      <w:bookmarkStart w:id="0" w:name="_Toc216438358"/>
       <w:r>
         <w:lastRenderedPageBreak/>
         <w:t>Introduction</w:t>
@@ -1248,7 +1248,7 @@
       <w:pPr>
         <w:pStyle w:val="Titre1"/>
       </w:pPr>
-      <w:bookmarkStart w:id="1" w:name="_Toc212131954"/>
+      <w:bookmarkStart w:id="1" w:name="_Toc216438359"/>
       <w:r>
         <w:t>Contexte</w:t>
       </w:r>
@@ -1266,7 +1266,7 @@
       <w:pPr>
         <w:pStyle w:val="Titre1"/>
       </w:pPr>
-      <w:bookmarkStart w:id="2" w:name="_Toc212131955"/>
+      <w:bookmarkStart w:id="2" w:name="_Toc216438360"/>
       <w:r>
         <w:t>Objectifs du projet</w:t>
       </w:r>
@@ -1489,7 +1489,7 @@
       <w:pPr>
         <w:pStyle w:val="Titre1"/>
       </w:pPr>
-      <w:bookmarkStart w:id="3" w:name="_Toc212131956"/>
+      <w:bookmarkStart w:id="3" w:name="_Toc216438361"/>
       <w:r>
         <w:lastRenderedPageBreak/>
         <w:t>Livrables</w:t>
@@ -1560,7 +1560,7 @@
       <w:pPr>
         <w:pStyle w:val="Titre1"/>
       </w:pPr>
-      <w:bookmarkStart w:id="4" w:name="_Toc212131957"/>
+      <w:bookmarkStart w:id="4" w:name="_Toc216438362"/>
       <w:r>
         <w:t>Fonctionnalités</w:t>
       </w:r>
@@ -1672,7 +1672,7 @@
       <w:pPr>
         <w:pStyle w:val="Titre1"/>
       </w:pPr>
-      <w:bookmarkStart w:id="5" w:name="_Toc212131959"/>
+      <w:bookmarkStart w:id="5" w:name="_Toc216438363"/>
       <w:r>
         <w:t>Contraintes du projet</w:t>
       </w:r>
@@ -1727,14 +1727,13 @@
           <w:bCs/>
         </w:rPr>
       </w:pPr>
-      <w:bookmarkStart w:id="6" w:name="_Toc212131960"/>
+      <w:bookmarkStart w:id="6" w:name="_Toc216438364"/>
       <w:r>
         <w:t>Périmètre du projet</w:t>
       </w:r>
       <w:bookmarkEnd w:id="6"/>
     </w:p>
     <w:p>
-      <w:bookmarkStart w:id="7" w:name="_Toc212131962"/>
       <w:r>
         <w:t>Le robot est utilisable avec seulement une manette de Xbox</w:t>
       </w:r>
@@ -1770,9 +1769,11 @@
       <w:pPr>
         <w:pStyle w:val="Titre1"/>
       </w:pPr>
+      <w:bookmarkStart w:id="7" w:name="_Toc216438365"/>
       <w:r>
         <w:t>User Stories</w:t>
       </w:r>
+      <w:bookmarkEnd w:id="7"/>
     </w:p>
     <w:tbl>
       <w:tblPr>
@@ -2172,9 +2173,11 @@
       <w:pPr>
         <w:pStyle w:val="Titre1"/>
       </w:pPr>
+      <w:bookmarkStart w:id="8" w:name="_Toc216438366"/>
       <w:r>
         <w:t>Analyse des risques</w:t>
       </w:r>
+      <w:bookmarkEnd w:id="8"/>
     </w:p>
     <w:tbl>
       <w:tblPr>
@@ -2631,10 +2634,11 @@
       <w:pPr>
         <w:pStyle w:val="Titre1"/>
       </w:pPr>
+      <w:bookmarkStart w:id="9" w:name="_Toc216438367"/>
       <w:r>
         <w:t>Ressources nécessaires</w:t>
       </w:r>
-      <w:bookmarkEnd w:id="7"/>
+      <w:bookmarkEnd w:id="9"/>
     </w:p>
     <w:p>
       <w:r>

</xml_diff>

<commit_message>
cahier + planning ok
</commit_message>
<xml_diff>
--- a/documentation/2_CahierDesCharges.docx
+++ b/documentation/2_CahierDesCharges.docx
@@ -189,11 +189,9 @@
       <w:r>
         <w:t xml:space="preserve"> </w:t>
       </w:r>
-      <w:proofErr w:type="spellStart"/>
       <w:r>
         <w:t>Luuk</w:t>
       </w:r>
-      <w:proofErr w:type="spellEnd"/>
     </w:p>
     <w:p>
       <w:pPr>
@@ -214,13 +212,8 @@
         <w:jc w:val="center"/>
       </w:pPr>
       <w:r>
-        <w:t xml:space="preserve">Pires </w:t>
-      </w:r>
-      <w:proofErr w:type="spellStart"/>
-      <w:r>
-        <w:t>Donose</w:t>
-      </w:r>
-      <w:proofErr w:type="spellEnd"/>
+        <w:t>Pires Donose</w:t>
+      </w:r>
       <w:r>
         <w:t xml:space="preserve"> </w:t>
       </w:r>
@@ -1765,12 +1758,18 @@
         <w:t xml:space="preserve"> ou Linux.</w:t>
       </w:r>
     </w:p>
+    <w:p/>
+    <w:p/>
+    <w:p/>
+    <w:p/>
+    <w:p/>
     <w:p>
       <w:pPr>
         <w:pStyle w:val="Titre1"/>
       </w:pPr>
       <w:bookmarkStart w:id="7" w:name="_Toc216438365"/>
       <w:r>
+        <w:lastRenderedPageBreak/>
         <w:t>User Stories</w:t>
       </w:r>
       <w:bookmarkEnd w:id="7"/>
@@ -1790,7 +1789,7 @@
       <w:tr>
         <w:tc>
           <w:tcPr>
-            <w:tcW w:w="421" w:type="dxa"/>
+            <w:tcW w:w="474" w:type="dxa"/>
           </w:tcPr>
           <w:p>
             <w:pPr>
@@ -1806,7 +1805,7 @@
         </w:tc>
         <w:tc>
           <w:tcPr>
-            <w:tcW w:w="4296" w:type="dxa"/>
+            <w:tcW w:w="4134" w:type="dxa"/>
           </w:tcPr>
           <w:p>
             <w:pPr>
@@ -1819,7 +1818,7 @@
         </w:tc>
         <w:tc>
           <w:tcPr>
-            <w:tcW w:w="3382" w:type="dxa"/>
+            <w:tcW w:w="3294" w:type="dxa"/>
           </w:tcPr>
           <w:p>
             <w:pPr>
@@ -1832,7 +1831,7 @@
         </w:tc>
         <w:tc>
           <w:tcPr>
-            <w:tcW w:w="963" w:type="dxa"/>
+            <w:tcW w:w="1160" w:type="dxa"/>
           </w:tcPr>
           <w:p>
             <w:pPr>
@@ -1847,7 +1846,7 @@
       <w:tr>
         <w:tc>
           <w:tcPr>
-            <w:tcW w:w="421" w:type="dxa"/>
+            <w:tcW w:w="474" w:type="dxa"/>
           </w:tcPr>
           <w:p>
             <w:r>
@@ -1857,7 +1856,7 @@
         </w:tc>
         <w:tc>
           <w:tcPr>
-            <w:tcW w:w="4296" w:type="dxa"/>
+            <w:tcW w:w="4134" w:type="dxa"/>
           </w:tcPr>
           <w:p>
             <w:r>
@@ -1867,28 +1866,23 @@
         </w:tc>
         <w:tc>
           <w:tcPr>
-            <w:tcW w:w="3382" w:type="dxa"/>
+            <w:tcW w:w="3294" w:type="dxa"/>
           </w:tcPr>
           <w:p>
             <w:r>
-              <w:t xml:space="preserve">En tant qu’utilisateur, je veux voir si le robot est connecté et prêt. Je peux savoir si tout </w:t>
-            </w:r>
-            <w:r>
-              <w:lastRenderedPageBreak/>
-              <w:t>fonctionne ou s’il y a un problème.</w:t>
+              <w:t>En tant qu’utilisateur, je veux voir si le robot est connecté et prêt. Je peux savoir si tout fonctionne ou s’il y a un problème.</w:t>
             </w:r>
           </w:p>
         </w:tc>
         <w:tc>
           <w:tcPr>
-            <w:tcW w:w="963" w:type="dxa"/>
+            <w:tcW w:w="1160" w:type="dxa"/>
           </w:tcPr>
           <w:p>
             <w:pPr>
               <w:jc w:val="center"/>
             </w:pPr>
             <w:r>
-              <w:lastRenderedPageBreak/>
               <w:t>Élevé</w:t>
             </w:r>
           </w:p>
@@ -1897,7 +1891,7 @@
       <w:tr>
         <w:tc>
           <w:tcPr>
-            <w:tcW w:w="421" w:type="dxa"/>
+            <w:tcW w:w="474" w:type="dxa"/>
           </w:tcPr>
           <w:p>
             <w:r>
@@ -1907,7 +1901,7 @@
         </w:tc>
         <w:tc>
           <w:tcPr>
-            <w:tcW w:w="4296" w:type="dxa"/>
+            <w:tcW w:w="4134" w:type="dxa"/>
           </w:tcPr>
           <w:p>
             <w:r>
@@ -1917,7 +1911,7 @@
         </w:tc>
         <w:tc>
           <w:tcPr>
-            <w:tcW w:w="3382" w:type="dxa"/>
+            <w:tcW w:w="3294" w:type="dxa"/>
           </w:tcPr>
           <w:p>
             <w:r>
@@ -1927,7 +1921,7 @@
         </w:tc>
         <w:tc>
           <w:tcPr>
-            <w:tcW w:w="963" w:type="dxa"/>
+            <w:tcW w:w="1160" w:type="dxa"/>
           </w:tcPr>
           <w:p>
             <w:pPr>
@@ -1942,7 +1936,7 @@
       <w:tr>
         <w:tc>
           <w:tcPr>
-            <w:tcW w:w="421" w:type="dxa"/>
+            <w:tcW w:w="474" w:type="dxa"/>
           </w:tcPr>
           <w:p>
             <w:r>
@@ -1952,34 +1946,34 @@
         </w:tc>
         <w:tc>
           <w:tcPr>
-            <w:tcW w:w="4296" w:type="dxa"/>
+            <w:tcW w:w="4134" w:type="dxa"/>
           </w:tcPr>
           <w:p>
             <w:r>
-              <w:t>Arrêt d’urgence</w:t>
+              <w:t>Contrôle avec une Xbox</w:t>
             </w:r>
           </w:p>
         </w:tc>
         <w:tc>
           <w:tcPr>
-            <w:tcW w:w="3382" w:type="dxa"/>
+            <w:tcW w:w="3294" w:type="dxa"/>
           </w:tcPr>
           <w:p>
             <w:r>
-              <w:t>En tant qu’utilisateur, je veux un bouton pour arrêter le robot immédiatement. Je peux stopper le robot si nécessaire pour la sécurité.</w:t>
+              <w:t>En tant qu’utilisateur, je veux piloter le robot avec un contrôleur Xbox. Je peux utiliser les sticks et les boutons pour contrôler le robot.</w:t>
             </w:r>
           </w:p>
         </w:tc>
         <w:tc>
           <w:tcPr>
-            <w:tcW w:w="963" w:type="dxa"/>
+            <w:tcW w:w="1160" w:type="dxa"/>
           </w:tcPr>
           <w:p>
             <w:pPr>
               <w:jc w:val="center"/>
             </w:pPr>
             <w:r>
-              <w:t>Faible</w:t>
+              <w:t>Moyenne</w:t>
             </w:r>
           </w:p>
         </w:tc>
@@ -1987,7 +1981,7 @@
       <w:tr>
         <w:tc>
           <w:tcPr>
-            <w:tcW w:w="421" w:type="dxa"/>
+            <w:tcW w:w="474" w:type="dxa"/>
           </w:tcPr>
           <w:p>
             <w:r>
@@ -1997,7 +1991,7 @@
         </w:tc>
         <w:tc>
           <w:tcPr>
-            <w:tcW w:w="4296" w:type="dxa"/>
+            <w:tcW w:w="4134" w:type="dxa"/>
           </w:tcPr>
           <w:p>
             <w:r>
@@ -2007,7 +2001,7 @@
         </w:tc>
         <w:tc>
           <w:tcPr>
-            <w:tcW w:w="3382" w:type="dxa"/>
+            <w:tcW w:w="3294" w:type="dxa"/>
           </w:tcPr>
           <w:p>
             <w:r>
@@ -2017,7 +2011,7 @@
         </w:tc>
         <w:tc>
           <w:tcPr>
-            <w:tcW w:w="963" w:type="dxa"/>
+            <w:tcW w:w="1160" w:type="dxa"/>
           </w:tcPr>
           <w:p>
             <w:pPr>
@@ -2032,7 +2026,7 @@
       <w:tr>
         <w:tc>
           <w:tcPr>
-            <w:tcW w:w="421" w:type="dxa"/>
+            <w:tcW w:w="474" w:type="dxa"/>
           </w:tcPr>
           <w:p>
             <w:r>
@@ -2042,127 +2036,34 @@
         </w:tc>
         <w:tc>
           <w:tcPr>
-            <w:tcW w:w="4296" w:type="dxa"/>
+            <w:tcW w:w="4134" w:type="dxa"/>
           </w:tcPr>
           <w:p>
             <w:r>
-              <w:t>Interface simple</w:t>
+              <w:t>Arrêt d’urgence</w:t>
             </w:r>
           </w:p>
         </w:tc>
         <w:tc>
           <w:tcPr>
-            <w:tcW w:w="3382" w:type="dxa"/>
+            <w:tcW w:w="3294" w:type="dxa"/>
           </w:tcPr>
           <w:p>
             <w:r>
-              <w:t>En tant qu’utilisateur, je veux une interface claire et facile à utiliser. Je peux piloter le robot sans formation longue.</w:t>
+              <w:t>En tant qu’utilisateur, je veux un bouton pour arrêter le robot immédiatement. Je peux stopper le robot si nécessaire pour la sécurité.</w:t>
             </w:r>
           </w:p>
         </w:tc>
         <w:tc>
           <w:tcPr>
-            <w:tcW w:w="963" w:type="dxa"/>
+            <w:tcW w:w="1160" w:type="dxa"/>
           </w:tcPr>
           <w:p>
             <w:pPr>
               <w:jc w:val="center"/>
             </w:pPr>
             <w:r>
-              <w:t>Élevé</w:t>
-            </w:r>
-          </w:p>
-        </w:tc>
-      </w:tr>
-      <w:tr>
-        <w:tc>
-          <w:tcPr>
-            <w:tcW w:w="421" w:type="dxa"/>
-          </w:tcPr>
-          <w:p>
-            <w:r>
-              <w:t>6</w:t>
-            </w:r>
-          </w:p>
-        </w:tc>
-        <w:tc>
-          <w:tcPr>
-            <w:tcW w:w="4296" w:type="dxa"/>
-          </w:tcPr>
-          <w:p>
-            <w:r>
-              <w:t>Contrôle avec Xbox</w:t>
-            </w:r>
-          </w:p>
-        </w:tc>
-        <w:tc>
-          <w:tcPr>
-            <w:tcW w:w="3382" w:type="dxa"/>
-          </w:tcPr>
-          <w:p>
-            <w:r>
-              <w:t>En tant qu’utilisateur, je veux piloter le robot avec un contrôleur Xbox. Je peux utiliser les sticks et les boutons pour contrôler le robot.</w:t>
-            </w:r>
-          </w:p>
-        </w:tc>
-        <w:tc>
-          <w:tcPr>
-            <w:tcW w:w="963" w:type="dxa"/>
-          </w:tcPr>
-          <w:p>
-            <w:pPr>
-              <w:jc w:val="center"/>
-            </w:pPr>
-            <w:r>
-              <w:t>Moyenne</w:t>
-            </w:r>
-          </w:p>
-        </w:tc>
-      </w:tr>
-      <w:tr>
-        <w:tc>
-          <w:tcPr>
-            <w:tcW w:w="421" w:type="dxa"/>
-          </w:tcPr>
-          <w:p>
-            <w:r>
-              <w:t>7</w:t>
-            </w:r>
-          </w:p>
-        </w:tc>
-        <w:tc>
-          <w:tcPr>
-            <w:tcW w:w="4296" w:type="dxa"/>
-          </w:tcPr>
-          <w:p>
-            <w:r>
-              <w:t>Contrôle avec clavier</w:t>
-            </w:r>
-          </w:p>
-        </w:tc>
-        <w:tc>
-          <w:tcPr>
-            <w:tcW w:w="3382" w:type="dxa"/>
-          </w:tcPr>
-          <w:p>
-            <w:pPr>
-              <w:jc w:val="center"/>
-            </w:pPr>
-            <w:r>
-              <w:t>En tant qu’utilisateur, je veux piloter le robot avec le clavier si je n’ai pas de contrôleur. Je peux utiliser les touches fléchées ou WASD pour avancer, reculer et tourner.</w:t>
-            </w:r>
-          </w:p>
-        </w:tc>
-        <w:tc>
-          <w:tcPr>
-            <w:tcW w:w="963" w:type="dxa"/>
-          </w:tcPr>
-          <w:p>
-            <w:pPr>
-              <w:jc w:val="center"/>
-            </w:pPr>
-            <w:r>
-              <w:t>Moyenne</w:t>
+              <w:t>Faible</w:t>
             </w:r>
           </w:p>
         </w:tc>
@@ -2472,11 +2373,7 @@
               <w:cnfStyle w:val="000000000000" w:firstRow="0" w:lastRow="0" w:firstColumn="0" w:lastColumn="0" w:oddVBand="0" w:evenVBand="0" w:oddHBand="0" w:evenHBand="0" w:firstRowFirstColumn="0" w:firstRowLastColumn="0" w:lastRowFirstColumn="0" w:lastRowLastColumn="0"/>
             </w:pPr>
             <w:r>
-              <w:t xml:space="preserve">Problèmes de compatibilité </w:t>
-            </w:r>
-            <w:r>
-              <w:lastRenderedPageBreak/>
-              <w:t>entre le logiciel et le matériel</w:t>
+              <w:t>Problèmes de compatibilité entre le logiciel et le matériel</w:t>
             </w:r>
           </w:p>
         </w:tc>
@@ -2489,7 +2386,6 @@
               <w:cnfStyle w:val="000000000000" w:firstRow="0" w:lastRow="0" w:firstColumn="0" w:lastColumn="0" w:oddVBand="0" w:evenVBand="0" w:oddHBand="0" w:evenHBand="0" w:firstRowFirstColumn="0" w:firstRowLastColumn="0" w:lastRowFirstColumn="0" w:lastRowLastColumn="0"/>
             </w:pPr>
             <w:r>
-              <w:lastRenderedPageBreak/>
               <w:t>Faible</w:t>
             </w:r>
           </w:p>
@@ -2529,19 +2425,7 @@
               <w:cnfStyle w:val="000000000000" w:firstRow="0" w:lastRow="0" w:firstColumn="0" w:lastColumn="0" w:oddVBand="0" w:evenVBand="0" w:oddHBand="0" w:evenHBand="0" w:firstRowFirstColumn="0" w:firstRowLastColumn="0" w:lastRowFirstColumn="0" w:lastRowLastColumn="0"/>
             </w:pPr>
             <w:r>
-              <w:t xml:space="preserve">Tester la solution sur une large gamme </w:t>
-            </w:r>
-            <w:r>
-              <w:lastRenderedPageBreak/>
-              <w:t xml:space="preserve">d'environnements (Windows, </w:t>
-            </w:r>
-            <w:proofErr w:type="spellStart"/>
-            <w:r>
-              <w:t>macOS</w:t>
-            </w:r>
-            <w:proofErr w:type="spellEnd"/>
-            <w:r>
-              <w:t>, Linux) et de navigateurs</w:t>
+              <w:t>Tester la solution sur une large gamme d'environnements (Windows, macOS, Linux) et de navigateurs</w:t>
             </w:r>
           </w:p>
         </w:tc>

</xml_diff>